<commit_message>
Role CheckAccess works, docs updated
</commit_message>
<xml_diff>
--- a/CSI 5342 RBAC report.docx
+++ b/CSI 5342 RBAC report.docx
@@ -14,8 +14,13 @@
       <w:pPr>
         <w:jc w:val="center"/>
       </w:pPr>
-      <w:r>
-        <w:t>By: Matthew Tuan and Robbie Dutton</w:t>
+      <w:proofErr w:type="gramStart"/>
+      <w:r>
+        <w:t>By</w:t>
+      </w:r>
+      <w:proofErr w:type="gramEnd"/>
+      <w:r>
+        <w:t>: Matthew Tuan and Robbie Dutton</w:t>
       </w:r>
     </w:p>
     <w:p>
@@ -128,7 +133,23 @@
         <w:t>script files</w:t>
       </w:r>
       <w:r>
-        <w:t xml:space="preserve"> InvalidSSDTest.x and InvalidDSDTest.x:</w:t>
+        <w:t xml:space="preserve"> </w:t>
+      </w:r>
+      <w:proofErr w:type="spellStart"/>
+      <w:r>
+        <w:t>InvalidSSDTest.x</w:t>
+      </w:r>
+      <w:proofErr w:type="spellEnd"/>
+      <w:r>
+        <w:t xml:space="preserve"> and </w:t>
+      </w:r>
+      <w:proofErr w:type="spellStart"/>
+      <w:r>
+        <w:t>InvalidDSDTest.x</w:t>
+      </w:r>
+      <w:proofErr w:type="spellEnd"/>
+      <w:r>
+        <w:t>:</w:t>
       </w:r>
     </w:p>
     <w:p>
@@ -217,8 +238,29 @@
       </w:r>
     </w:p>
     <w:p>
-      <w:r>
-        <w:t>Next we add in additional invariants for to check the SSD Permissions constraint:</w:t>
+      <w:proofErr w:type="gramStart"/>
+      <w:r>
+        <w:t>Next</w:t>
+      </w:r>
+      <w:proofErr w:type="gramEnd"/>
+      <w:r>
+        <w:t xml:space="preserve"> we </w:t>
+      </w:r>
+      <w:proofErr w:type="gramStart"/>
+      <w:r>
+        <w:t>add in</w:t>
+      </w:r>
+      <w:proofErr w:type="gramEnd"/>
+      <w:r>
+        <w:t xml:space="preserve"> additional </w:t>
+      </w:r>
+      <w:proofErr w:type="gramStart"/>
+      <w:r>
+        <w:t>invariants for</w:t>
+      </w:r>
+      <w:proofErr w:type="gramEnd"/>
+      <w:r>
+        <w:t xml:space="preserve"> to check the SSD Permissions constraint:</w:t>
       </w:r>
     </w:p>
     <w:p>
@@ -308,17 +350,66 @@
     <w:p>
       <w:r>
         <w:lastRenderedPageBreak/>
-        <w:t xml:space="preserve">For the operation Session::CheckSession(), we needed to find a way to make sure that a user who is in a session, has access to perform operation op, on object obj. To do this we had to make a few updates. </w:t>
+        <w:t xml:space="preserve">For the operation </w:t>
+      </w:r>
+      <w:proofErr w:type="gramStart"/>
+      <w:r>
+        <w:t>Session::</w:t>
+      </w:r>
+      <w:proofErr w:type="spellStart"/>
+      <w:proofErr w:type="gramEnd"/>
+      <w:r>
+        <w:t>CheckSession</w:t>
+      </w:r>
+      <w:proofErr w:type="spellEnd"/>
+      <w:r>
+        <w:t xml:space="preserve">(), we needed to find a way to make sure that a user who is in a </w:t>
+      </w:r>
+      <w:proofErr w:type="gramStart"/>
+      <w:r>
+        <w:t>session,</w:t>
+      </w:r>
+      <w:proofErr w:type="gramEnd"/>
+      <w:r>
+        <w:t xml:space="preserve"> has access to perform operation op, on object obj. To do this we had to make a few updates. </w:t>
       </w:r>
       <w:r>
         <w:br/>
       </w:r>
       <w:r>
         <w:br/>
-        <w:t>The first, we needed to update the Descendants function on Role class, to return a list of all of its role</w:t>
-      </w:r>
-      <w:r>
-        <w:t xml:space="preserve"> descendants. Then, update the Session::CheckSession() method. To test this, we created a ValidSessionCheckSession.x file, ran that, and then opened the OCL window and ran s1.CheckSession(o1, op1). This returned true, which meant this session has access to that object with that operation.</w:t>
+      </w:r>
+      <w:proofErr w:type="gramStart"/>
+      <w:r>
+        <w:t>The first</w:t>
+      </w:r>
+      <w:proofErr w:type="gramEnd"/>
+      <w:r>
+        <w:t>, we needed to update the Descendants function on Role class, to return a list of all of its role</w:t>
+      </w:r>
+      <w:r>
+        <w:t xml:space="preserve"> descendants. Then, update the </w:t>
+      </w:r>
+      <w:proofErr w:type="gramStart"/>
+      <w:r>
+        <w:t>Session::</w:t>
+      </w:r>
+      <w:proofErr w:type="spellStart"/>
+      <w:proofErr w:type="gramEnd"/>
+      <w:r>
+        <w:t>CheckSession</w:t>
+      </w:r>
+      <w:proofErr w:type="spellEnd"/>
+      <w:r>
+        <w:t xml:space="preserve">() method. To test this, we created a </w:t>
+      </w:r>
+      <w:proofErr w:type="spellStart"/>
+      <w:r>
+        <w:t>ValidSessionCheckSession.x</w:t>
+      </w:r>
+      <w:proofErr w:type="spellEnd"/>
+      <w:r>
+        <w:t xml:space="preserve"> file, ran that, and then opened the OCL window and ran s1.CheckSession(o1, op1). This returned true, which meant this session has access to that object with that operation.</w:t>
       </w:r>
     </w:p>
     <w:p>
@@ -362,7 +453,31 @@
     </w:p>
     <w:p>
       <w:r>
-        <w:t>Next, we developed models that would make this false. To do that we created an InvalidSessionCheck.x file, that did not associate the role to the object. We got false!</w:t>
+        <w:t xml:space="preserve">Next, we developed models that would make this false. To do that we created an </w:t>
+      </w:r>
+      <w:proofErr w:type="spellStart"/>
+      <w:r>
+        <w:t>InvalidSessionCheck.x</w:t>
+      </w:r>
+      <w:proofErr w:type="spellEnd"/>
+      <w:r>
+        <w:t xml:space="preserve"> </w:t>
+      </w:r>
+      <w:proofErr w:type="gramStart"/>
+      <w:r>
+        <w:t>file,</w:t>
+      </w:r>
+      <w:proofErr w:type="gramEnd"/>
+      <w:r>
+        <w:t xml:space="preserve"> that did not associate the role </w:t>
+      </w:r>
+      <w:proofErr w:type="gramStart"/>
+      <w:r>
+        <w:t>to</w:t>
+      </w:r>
+      <w:proofErr w:type="gramEnd"/>
+      <w:r>
+        <w:t xml:space="preserve"> the object. We got false!</w:t>
       </w:r>
     </w:p>
     <w:p/>
@@ -394,6 +509,123 @@
                     <a:xfrm>
                       <a:off x="0" y="0"/>
                       <a:ext cx="5943600" cy="4301490"/>
+                    </a:xfrm>
+                    <a:prstGeom prst="rect">
+                      <a:avLst/>
+                    </a:prstGeom>
+                  </pic:spPr>
+                </pic:pic>
+              </a:graphicData>
+            </a:graphic>
+          </wp:inline>
+        </w:drawing>
+      </w:r>
+    </w:p>
+    <w:p/>
+    <w:p>
+      <w:r>
+        <w:t xml:space="preserve">For checking on the </w:t>
+      </w:r>
+      <w:proofErr w:type="gramStart"/>
+      <w:r>
+        <w:t>Role::</w:t>
+      </w:r>
+      <w:proofErr w:type="spellStart"/>
+      <w:proofErr w:type="gramEnd"/>
+      <w:r>
+        <w:t>CheckAccess</w:t>
+      </w:r>
+      <w:proofErr w:type="spellEnd"/>
+      <w:r>
+        <w:t xml:space="preserve">(object, operation) that was created. We can now check for that by calling the same on that role. </w:t>
+      </w:r>
+    </w:p>
+    <w:p>
+      <w:r>
+        <w:lastRenderedPageBreak/>
+        <w:drawing>
+          <wp:inline distT="0" distB="0" distL="0" distR="0" wp14:anchorId="35C59250" wp14:editId="1EF47567">
+            <wp:extent cx="5943600" cy="4398010"/>
+            <wp:effectExtent l="0" t="0" r="0" b="2540"/>
+            <wp:docPr id="1773480154" name="Picture 1" descr="A screenshot of a computer&#10;&#10;AI-generated content may be incorrect."/>
+            <wp:cNvGraphicFramePr>
+              <a:graphicFrameLocks xmlns:a="http://schemas.openxmlformats.org/drawingml/2006/main" noChangeAspect="1"/>
+            </wp:cNvGraphicFramePr>
+            <a:graphic xmlns:a="http://schemas.openxmlformats.org/drawingml/2006/main">
+              <a:graphicData uri="http://schemas.openxmlformats.org/drawingml/2006/picture">
+                <pic:pic xmlns:pic="http://schemas.openxmlformats.org/drawingml/2006/picture">
+                  <pic:nvPicPr>
+                    <pic:cNvPr id="1773480154" name="Picture 1" descr="A screenshot of a computer&#10;&#10;AI-generated content may be incorrect."/>
+                    <pic:cNvPicPr/>
+                  </pic:nvPicPr>
+                  <pic:blipFill>
+                    <a:blip r:embed="rId14"/>
+                    <a:stretch>
+                      <a:fillRect/>
+                    </a:stretch>
+                  </pic:blipFill>
+                  <pic:spPr>
+                    <a:xfrm>
+                      <a:off x="0" y="0"/>
+                      <a:ext cx="5943600" cy="4398010"/>
+                    </a:xfrm>
+                    <a:prstGeom prst="rect">
+                      <a:avLst/>
+                    </a:prstGeom>
+                  </pic:spPr>
+                </pic:pic>
+              </a:graphicData>
+            </a:graphic>
+          </wp:inline>
+        </w:drawing>
+      </w:r>
+    </w:p>
+    <w:p/>
+    <w:p>
+      <w:r>
+        <w:t xml:space="preserve">To test an invalid case. We can then make a new </w:t>
+      </w:r>
+      <w:proofErr w:type="gramStart"/>
+      <w:r>
+        <w:t>role, and</w:t>
+      </w:r>
+      <w:proofErr w:type="gramEnd"/>
+      <w:r>
+        <w:t xml:space="preserve"> not assign it to anything. I just dragged a new Class onto the object diagram, not attaching it to any operations. Then I sent the same o1 and </w:t>
+      </w:r>
+      <w:r>
+        <w:lastRenderedPageBreak/>
+        <w:t>op1 and got false!</w:t>
+      </w:r>
+      <w:r>
+        <w:br/>
+      </w:r>
+      <w:r>
+        <w:drawing>
+          <wp:inline distT="0" distB="0" distL="0" distR="0" wp14:anchorId="79B9685A" wp14:editId="5107EAE4">
+            <wp:extent cx="5943600" cy="4485640"/>
+            <wp:effectExtent l="0" t="0" r="0" b="0"/>
+            <wp:docPr id="608657762" name="Picture 1" descr="A screenshot of a computer&#10;&#10;AI-generated content may be incorrect."/>
+            <wp:cNvGraphicFramePr>
+              <a:graphicFrameLocks xmlns:a="http://schemas.openxmlformats.org/drawingml/2006/main" noChangeAspect="1"/>
+            </wp:cNvGraphicFramePr>
+            <a:graphic xmlns:a="http://schemas.openxmlformats.org/drawingml/2006/main">
+              <a:graphicData uri="http://schemas.openxmlformats.org/drawingml/2006/picture">
+                <pic:pic xmlns:pic="http://schemas.openxmlformats.org/drawingml/2006/picture">
+                  <pic:nvPicPr>
+                    <pic:cNvPr id="608657762" name="Picture 1" descr="A screenshot of a computer&#10;&#10;AI-generated content may be incorrect."/>
+                    <pic:cNvPicPr/>
+                  </pic:nvPicPr>
+                  <pic:blipFill>
+                    <a:blip r:embed="rId15"/>
+                    <a:stretch>
+                      <a:fillRect/>
+                    </a:stretch>
+                  </pic:blipFill>
+                  <pic:spPr>
+                    <a:xfrm>
+                      <a:off x="0" y="0"/>
+                      <a:ext cx="5943600" cy="4485640"/>
                     </a:xfrm>
                     <a:prstGeom prst="rect">
                       <a:avLst/>

</xml_diff>

<commit_message>
Added paragraph on SSD, DSD and role hierarchies
</commit_message>
<xml_diff>
--- a/CSI 5342 RBAC report.docx
+++ b/CSI 5342 RBAC report.docx
@@ -128,7 +128,23 @@
         <w:t>script files</w:t>
       </w:r>
       <w:r>
-        <w:t xml:space="preserve"> InvalidSSDTest.x and InvalidDSDTest.x:</w:t>
+        <w:t xml:space="preserve"> </w:t>
+      </w:r>
+      <w:proofErr w:type="spellStart"/>
+      <w:r>
+        <w:t>InvalidSSDTest.x</w:t>
+      </w:r>
+      <w:proofErr w:type="spellEnd"/>
+      <w:r>
+        <w:t xml:space="preserve"> and </w:t>
+      </w:r>
+      <w:proofErr w:type="spellStart"/>
+      <w:r>
+        <w:t>InvalidDSDTest.x</w:t>
+      </w:r>
+      <w:proofErr w:type="spellEnd"/>
+      <w:r>
+        <w:t>:</w:t>
       </w:r>
     </w:p>
     <w:p>
@@ -308,7 +324,15 @@
     <w:p>
       <w:r>
         <w:lastRenderedPageBreak/>
-        <w:t xml:space="preserve">For the operation Session::CheckSession(), we needed to find a way to make sure that a user who is in a session, has access to perform operation op, on object obj. To do this we had to make a few updates. </w:t>
+        <w:t>For the operation Session::</w:t>
+      </w:r>
+      <w:proofErr w:type="spellStart"/>
+      <w:r>
+        <w:t>CheckSession</w:t>
+      </w:r>
+      <w:proofErr w:type="spellEnd"/>
+      <w:r>
+        <w:t xml:space="preserve">(), we needed to find a way to make sure that a user who is in a session, has access to perform operation op, on object obj. To do this we had to make a few updates. </w:t>
       </w:r>
       <w:r>
         <w:br/>
@@ -318,7 +342,23 @@
         <w:t>The first, we needed to update the Descendants function on Role class, to return a list of all of its role</w:t>
       </w:r>
       <w:r>
-        <w:t xml:space="preserve"> descendants. Then, update the Session::CheckSession() method. To test this, we created a ValidSessionCheckSession.x file, ran that, and then opened the OCL window and ran s1.CheckSession(o1, op1). This returned true, which meant this session has access to that object with that operation.</w:t>
+        <w:t xml:space="preserve"> descendants. Then, update the Session::</w:t>
+      </w:r>
+      <w:proofErr w:type="spellStart"/>
+      <w:r>
+        <w:t>CheckSession</w:t>
+      </w:r>
+      <w:proofErr w:type="spellEnd"/>
+      <w:r>
+        <w:t xml:space="preserve">() method. To test this, we created a </w:t>
+      </w:r>
+      <w:proofErr w:type="spellStart"/>
+      <w:r>
+        <w:t>ValidSessionCheckSession.x</w:t>
+      </w:r>
+      <w:proofErr w:type="spellEnd"/>
+      <w:r>
+        <w:t xml:space="preserve"> file, ran that, and then opened the OCL window and ran s1.CheckSession(o1, op1). This returned true, which meant this session has access to that object with that operation.</w:t>
       </w:r>
     </w:p>
     <w:p>
@@ -362,7 +402,15 @@
     </w:p>
     <w:p>
       <w:r>
-        <w:t>Next, we developed models that would make this false. To do that we created an InvalidSessionCheck.x file, that did not associate the role to the object. We got false!</w:t>
+        <w:t xml:space="preserve">Next, we developed models that would make this false. To do that we created an </w:t>
+      </w:r>
+      <w:proofErr w:type="spellStart"/>
+      <w:r>
+        <w:t>InvalidSessionCheck.x</w:t>
+      </w:r>
+      <w:proofErr w:type="spellEnd"/>
+      <w:r>
+        <w:t xml:space="preserve"> file, that did not associate the role to the object. We got false!</w:t>
       </w:r>
     </w:p>
     <w:p/>
@@ -409,7 +457,15 @@
     <w:p/>
     <w:p>
       <w:r>
-        <w:t xml:space="preserve">For checking on the Role::CheckAccess(object, operation) that was created. We can now check for that by calling the same on that role. </w:t>
+        <w:t>For checking on the Role::</w:t>
+      </w:r>
+      <w:proofErr w:type="spellStart"/>
+      <w:r>
+        <w:t>CheckAccess</w:t>
+      </w:r>
+      <w:proofErr w:type="spellEnd"/>
+      <w:r>
+        <w:t xml:space="preserve">(object, operation) that was created. We can now check for that by calling the same on that role. </w:t>
       </w:r>
     </w:p>
     <w:p>
@@ -463,8 +519,8 @@
       <w:r>
         <w:lastRenderedPageBreak/>
         <w:drawing>
-          <wp:inline distT="0" distB="0" distL="0" distR="0" wp14:anchorId="79B9685A" wp14:editId="5107EAE4">
-            <wp:extent cx="5943600" cy="4485640"/>
+          <wp:inline distT="0" distB="0" distL="0" distR="0" wp14:anchorId="79B9685A" wp14:editId="276D5FDF">
+            <wp:extent cx="5126182" cy="3868734"/>
             <wp:effectExtent l="0" t="0" r="0" b="0"/>
             <wp:docPr id="608657762" name="Picture 1" descr="A screenshot of a computer&#10;&#10;AI-generated content may be incorrect."/>
             <wp:cNvGraphicFramePr>
@@ -486,7 +542,7 @@
                   <pic:spPr>
                     <a:xfrm>
                       <a:off x="0" y="0"/>
-                      <a:ext cx="5943600" cy="4485640"/>
+                      <a:ext cx="5130225" cy="3871786"/>
                     </a:xfrm>
                     <a:prstGeom prst="rect">
                       <a:avLst/>
@@ -506,16 +562,23 @@
       </w:r>
       <w:r>
         <w:br/>
-        <w:t xml:space="preserve">Lastly, for the PermissionCheck, we create a method that ensures the object and permission that enter in, are included in the permission. </w:t>
-      </w:r>
-    </w:p>
-    <w:p>
-      <w:r>
-        <w:lastRenderedPageBreak/>
+        <w:t xml:space="preserve">Lastly, for the </w:t>
+      </w:r>
+      <w:proofErr w:type="spellStart"/>
+      <w:r>
+        <w:t>PermissionCheck</w:t>
+      </w:r>
+      <w:proofErr w:type="spellEnd"/>
+      <w:r>
+        <w:t xml:space="preserve">, we create a method that ensures the object and permission that enter in, are included in the permission. </w:t>
+      </w:r>
+    </w:p>
+    <w:p>
+      <w:r>
         <w:drawing>
-          <wp:inline distT="0" distB="0" distL="0" distR="0" wp14:anchorId="5DCEB12F" wp14:editId="591BF115">
-            <wp:extent cx="5943600" cy="4677410"/>
-            <wp:effectExtent l="0" t="0" r="0" b="8890"/>
+          <wp:inline distT="0" distB="0" distL="0" distR="0" wp14:anchorId="5DCEB12F" wp14:editId="403BC252">
+            <wp:extent cx="4003964" cy="3150983"/>
+            <wp:effectExtent l="0" t="0" r="0" b="0"/>
             <wp:docPr id="2014947219" name="Picture 1" descr="A computer screen shot of a computer&#10;&#10;AI-generated content may be incorrect."/>
             <wp:cNvGraphicFramePr>
               <a:graphicFrameLocks xmlns:a="http://schemas.openxmlformats.org/drawingml/2006/main" noChangeAspect="1"/>
@@ -536,7 +599,7 @@
                   <pic:spPr>
                     <a:xfrm>
                       <a:off x="0" y="0"/>
-                      <a:ext cx="5943600" cy="4677410"/>
+                      <a:ext cx="4010746" cy="3156321"/>
                     </a:xfrm>
                     <a:prstGeom prst="rect">
                       <a:avLst/>
@@ -553,12 +616,27 @@
       </w:r>
       <w:r>
         <w:br/>
-        <w:t>Now, for the false test, I added a new permission object, but only connected it to op1, and not o1. So it should return false, like pictured below.</w:t>
-      </w:r>
-    </w:p>
-    <w:p>
+        <w:t xml:space="preserve">Now, for the false test, I added a new permission object, but only connected it to op1, and not o1. </w:t>
+      </w:r>
       <w:r>
         <w:lastRenderedPageBreak/>
+        <w:t>So it should return false, like pictured below.</w:t>
+      </w:r>
+      <w:r>
+        <w:br/>
+      </w:r>
+      <w:r>
+        <w:br/>
+      </w:r>
+      <w:r>
+        <w:br/>
+      </w:r>
+      <w:r>
+        <w:br/>
+      </w:r>
+    </w:p>
+    <w:p>
+      <w:r>
         <w:drawing>
           <wp:inline distT="0" distB="0" distL="0" distR="0" wp14:anchorId="653A641A" wp14:editId="1D889377">
             <wp:extent cx="5943600" cy="4608830"/>
@@ -594,6 +672,161 @@
             </a:graphic>
           </wp:inline>
         </w:drawing>
+      </w:r>
+    </w:p>
+    <w:p/>
+    <w:p>
+      <w:pPr>
+        <w:rPr>
+          <w:b/>
+          <w:bCs/>
+        </w:rPr>
+      </w:pPr>
+      <w:r>
+        <w:rPr>
+          <w:b/>
+          <w:bCs/>
+        </w:rPr>
+        <w:t>Role Hierarchies and SSD/DSD Constraints in the RBAC model.</w:t>
+      </w:r>
+    </w:p>
+    <w:p>
+      <w:r>
+        <w:t xml:space="preserve">By looking at the various papers, specifically [1], and reading through the figures and documentation, we were able to find a great understanding for the role hierarchies and how they play an important role. When we link the roles via the association, we give the ability for all the senior roles to view the junior roles. This way, when we use the </w:t>
+      </w:r>
+      <w:proofErr w:type="spellStart"/>
+      <w:r>
+        <w:t>CheckAccess</w:t>
+      </w:r>
+      <w:proofErr w:type="spellEnd"/>
+      <w:r>
+        <w:t xml:space="preserve"> methods, specifically in the Session class, we were able to union all roles together, and easily check if any role was indeed proper. </w:t>
+      </w:r>
+      <w:r>
+        <w:br/>
+      </w:r>
+      <w:r>
+        <w:br/>
+        <w:t xml:space="preserve">For SSD, we needed to ensure that no conflicting roles were assigned to the same user. To do this </w:t>
+      </w:r>
+      <w:r>
+        <w:lastRenderedPageBreak/>
+        <w:t xml:space="preserve">we wrote the </w:t>
+      </w:r>
+      <w:proofErr w:type="spellStart"/>
+      <w:r>
+        <w:t>SSDConstraint</w:t>
+      </w:r>
+      <w:proofErr w:type="spellEnd"/>
+      <w:r>
+        <w:t xml:space="preserve"> invariant.</w:t>
+      </w:r>
+      <w:r>
+        <w:br/>
+      </w:r>
+      <w:r>
+        <w:drawing>
+          <wp:inline distT="0" distB="0" distL="0" distR="0" wp14:anchorId="4A1A0A57" wp14:editId="0F2F8CF2">
+            <wp:extent cx="5943600" cy="553085"/>
+            <wp:effectExtent l="0" t="0" r="0" b="0"/>
+            <wp:docPr id="125783577" name="Picture 1"/>
+            <wp:cNvGraphicFramePr>
+              <a:graphicFrameLocks xmlns:a="http://schemas.openxmlformats.org/drawingml/2006/main" noChangeAspect="1"/>
+            </wp:cNvGraphicFramePr>
+            <a:graphic xmlns:a="http://schemas.openxmlformats.org/drawingml/2006/main">
+              <a:graphicData uri="http://schemas.openxmlformats.org/drawingml/2006/picture">
+                <pic:pic xmlns:pic="http://schemas.openxmlformats.org/drawingml/2006/picture">
+                  <pic:nvPicPr>
+                    <pic:cNvPr id="125783577" name=""/>
+                    <pic:cNvPicPr/>
+                  </pic:nvPicPr>
+                  <pic:blipFill>
+                    <a:blip r:embed="rId18"/>
+                    <a:stretch>
+                      <a:fillRect/>
+                    </a:stretch>
+                  </pic:blipFill>
+                  <pic:spPr>
+                    <a:xfrm>
+                      <a:off x="0" y="0"/>
+                      <a:ext cx="5943600" cy="553085"/>
+                    </a:xfrm>
+                    <a:prstGeom prst="rect">
+                      <a:avLst/>
+                    </a:prstGeom>
+                  </pic:spPr>
+                </pic:pic>
+              </a:graphicData>
+            </a:graphic>
+          </wp:inline>
+        </w:drawing>
+      </w:r>
+    </w:p>
+    <w:p>
+      <w:r>
+        <w:t>This invariant ensured that no 2 roles that are conflicting, could be assigned to the same user.</w:t>
+      </w:r>
+      <w:r>
+        <w:br/>
+      </w:r>
+      <w:r>
+        <w:br/>
+        <w:t xml:space="preserve">Next, for the DSD constrain, we wrote </w:t>
+      </w:r>
+      <w:r>
+        <w:t>the following invariant.</w:t>
+      </w:r>
+      <w:r>
+        <w:br/>
+      </w:r>
+      <w:r>
+        <w:drawing>
+          <wp:inline distT="0" distB="0" distL="0" distR="0" wp14:anchorId="0334624E" wp14:editId="29D5142E">
+            <wp:extent cx="5943600" cy="539750"/>
+            <wp:effectExtent l="0" t="0" r="0" b="0"/>
+            <wp:docPr id="403659970" name="Picture 1"/>
+            <wp:cNvGraphicFramePr>
+              <a:graphicFrameLocks xmlns:a="http://schemas.openxmlformats.org/drawingml/2006/main" noChangeAspect="1"/>
+            </wp:cNvGraphicFramePr>
+            <a:graphic xmlns:a="http://schemas.openxmlformats.org/drawingml/2006/main">
+              <a:graphicData uri="http://schemas.openxmlformats.org/drawingml/2006/picture">
+                <pic:pic xmlns:pic="http://schemas.openxmlformats.org/drawingml/2006/picture">
+                  <pic:nvPicPr>
+                    <pic:cNvPr id="403659970" name=""/>
+                    <pic:cNvPicPr/>
+                  </pic:nvPicPr>
+                  <pic:blipFill>
+                    <a:blip r:embed="rId19"/>
+                    <a:stretch>
+                      <a:fillRect/>
+                    </a:stretch>
+                  </pic:blipFill>
+                  <pic:spPr>
+                    <a:xfrm>
+                      <a:off x="0" y="0"/>
+                      <a:ext cx="5943600" cy="539750"/>
+                    </a:xfrm>
+                    <a:prstGeom prst="rect">
+                      <a:avLst/>
+                    </a:prstGeom>
+                  </pic:spPr>
+                </pic:pic>
+              </a:graphicData>
+            </a:graphic>
+          </wp:inline>
+        </w:drawing>
+      </w:r>
+    </w:p>
+    <w:p>
+      <w:r>
+        <w:t>This invariant ensured that within the role, we make sure that the sessions of that role did not contain a conflicting role. This is different than SSD, because we are only looking at the single session. For example, a user could activate a new role in one session, but then deactivate it, then go ahead and activate another role without any issue.</w:t>
+      </w:r>
+      <w:r>
+        <w:br/>
+      </w:r>
+      <w:r>
+        <w:br/>
+        <w:t xml:space="preserve">The above tests on our OCL USE file were able to demonstrate a proper working RBAC system. </w:t>
       </w:r>
     </w:p>
     <w:sectPr>

</xml_diff>